<commit_message>
Lap Trinh ASP .NET - TDC - 2024 Tuan: 7 Ngay: 18/11/2024 De tai: Dang ky tham quan doanh nghiep cua sinh vien TDC Nhom: 5 Chau Nhat Tai Nguyen Quoc Luong Le Van Toan Nguyen Phong Phu Pham The Minh
Noi dung cong viec:
- [x] Added BaoCaoASP.docx
- [x] Added BaoCaoASP_TaiLuongToanPhuMinh.docx
- [x] Updated DKTQDN_Scripts.sql

/* Committed? */
- [x] Yes/No

/* Note */
</commit_message>
<xml_diff>
--- a/ASP .NET/Files/Bao cao/BaoCaoASP_TaiLuongToanPhuMinh.docx
+++ b/ASP .NET/Files/Bao cao/BaoCaoASP_TaiLuongToanPhuMinh.docx
@@ -946,31 +946,7 @@
                 <w:sz w:val="26"/>
                 <w:szCs w:val="26"/>
               </w:rPr>
-              <w:t>2</w:t>
-            </w:r>
-            <w:r>
-              <w:rPr>
-                <w:rFonts w:ascii="Times New Roman" w:hAnsi="Times New Roman" w:cs="Times New Roman"/>
-                <w:sz w:val="26"/>
-                <w:szCs w:val="26"/>
-              </w:rPr>
-              <w:t>1</w:t>
-            </w:r>
-            <w:r>
-              <w:rPr>
-                <w:rFonts w:ascii="Times New Roman" w:hAnsi="Times New Roman" w:cs="Times New Roman"/>
-                <w:sz w:val="26"/>
-                <w:szCs w:val="26"/>
-              </w:rPr>
-              <w:t>211TT</w:t>
-            </w:r>
-            <w:r>
-              <w:rPr>
-                <w:rFonts w:ascii="Times New Roman" w:hAnsi="Times New Roman" w:cs="Times New Roman"/>
-                <w:sz w:val="26"/>
-                <w:szCs w:val="26"/>
-              </w:rPr>
-              <w:t>4642</w:t>
+              <w:t>21211TT4642</w:t>
             </w:r>
           </w:p>
         </w:tc>
@@ -1014,6 +990,14 @@
                 <w:szCs w:val="26"/>
               </w:rPr>
             </w:pPr>
+            <w:r>
+              <w:rPr>
+                <w:rFonts w:ascii="Times New Roman" w:hAnsi="Times New Roman" w:cs="Times New Roman"/>
+                <w:sz w:val="26"/>
+                <w:szCs w:val="26"/>
+              </w:rPr>
+              <w:t>Thành viên</w:t>
+            </w:r>
           </w:p>
         </w:tc>
         <w:tc>
@@ -1092,7 +1076,7 @@
                 <w:sz w:val="26"/>
                 <w:szCs w:val="26"/>
               </w:rPr>
-              <w:t>22211TT</w:t>
+              <w:t>22211TT0757</w:t>
             </w:r>
           </w:p>
         </w:tc>
@@ -1124,7 +1108,6 @@
         <w:tc>
           <w:tcPr>
             <w:tcW w:w="1800" w:type="dxa"/>
-            <w:vAlign w:val="center"/>
           </w:tcPr>
           <w:p>
             <w:pPr>
@@ -1136,6 +1119,14 @@
                 <w:szCs w:val="26"/>
               </w:rPr>
             </w:pPr>
+            <w:r>
+              <w:rPr>
+                <w:rFonts w:ascii="Times New Roman" w:hAnsi="Times New Roman" w:cs="Times New Roman"/>
+                <w:sz w:val="26"/>
+                <w:szCs w:val="26"/>
+              </w:rPr>
+              <w:t>Thành viên</w:t>
+            </w:r>
           </w:p>
         </w:tc>
         <w:tc>
@@ -1153,6 +1144,14 @@
                 <w:szCs w:val="26"/>
               </w:rPr>
             </w:pPr>
+            <w:r>
+              <w:rPr>
+                <w:rFonts w:ascii="Times New Roman" w:hAnsi="Times New Roman" w:cs="Times New Roman"/>
+                <w:sz w:val="26"/>
+                <w:szCs w:val="26"/>
+              </w:rPr>
+              <w:t>0396004529</w:t>
+            </w:r>
           </w:p>
         </w:tc>
       </w:tr>
@@ -1206,7 +1205,7 @@
                 <w:sz w:val="26"/>
                 <w:szCs w:val="26"/>
               </w:rPr>
-              <w:t>22211TT</w:t>
+              <w:t>22211TT0826</w:t>
             </w:r>
           </w:p>
         </w:tc>
@@ -1239,7 +1238,6 @@
         <w:tc>
           <w:tcPr>
             <w:tcW w:w="1800" w:type="dxa"/>
-            <w:vAlign w:val="center"/>
           </w:tcPr>
           <w:p>
             <w:pPr>
@@ -1251,6 +1249,14 @@
                 <w:szCs w:val="26"/>
               </w:rPr>
             </w:pPr>
+            <w:r>
+              <w:rPr>
+                <w:rFonts w:ascii="Times New Roman" w:hAnsi="Times New Roman" w:cs="Times New Roman"/>
+                <w:sz w:val="26"/>
+                <w:szCs w:val="26"/>
+              </w:rPr>
+              <w:t>Thành viên</w:t>
+            </w:r>
           </w:p>
         </w:tc>
         <w:tc>
@@ -1268,6 +1274,14 @@
                 <w:szCs w:val="26"/>
               </w:rPr>
             </w:pPr>
+            <w:r>
+              <w:rPr>
+                <w:rFonts w:ascii="Times New Roman" w:hAnsi="Times New Roman" w:cs="Times New Roman"/>
+                <w:sz w:val="26"/>
+                <w:szCs w:val="26"/>
+              </w:rPr>
+              <w:t>0326052897</w:t>
+            </w:r>
           </w:p>
         </w:tc>
       </w:tr>
@@ -1321,7 +1335,7 @@
                 <w:sz w:val="26"/>
                 <w:szCs w:val="26"/>
               </w:rPr>
-              <w:t>22211TT</w:t>
+              <w:t>22211TT0085</w:t>
             </w:r>
           </w:p>
         </w:tc>
@@ -1354,7 +1368,6 @@
         <w:tc>
           <w:tcPr>
             <w:tcW w:w="1800" w:type="dxa"/>
-            <w:vAlign w:val="center"/>
           </w:tcPr>
           <w:p>
             <w:pPr>
@@ -1366,6 +1379,14 @@
                 <w:szCs w:val="26"/>
               </w:rPr>
             </w:pPr>
+            <w:r>
+              <w:rPr>
+                <w:rFonts w:ascii="Times New Roman" w:hAnsi="Times New Roman" w:cs="Times New Roman"/>
+                <w:sz w:val="26"/>
+                <w:szCs w:val="26"/>
+              </w:rPr>
+              <w:t>Thành viên</w:t>
+            </w:r>
           </w:p>
         </w:tc>
         <w:tc>
@@ -1383,6 +1404,14 @@
                 <w:szCs w:val="26"/>
               </w:rPr>
             </w:pPr>
+            <w:r>
+              <w:rPr>
+                <w:rFonts w:ascii="Times New Roman" w:hAnsi="Times New Roman" w:cs="Times New Roman"/>
+                <w:sz w:val="26"/>
+                <w:szCs w:val="26"/>
+              </w:rPr>
+              <w:t>0971721472</w:t>
+            </w:r>
           </w:p>
         </w:tc>
       </w:tr>
@@ -8797,6 +8826,7 @@
     <w:lsdException w:name="HTML Sample" w:semiHidden="1" w:unhideWhenUsed="1"/>
     <w:lsdException w:name="HTML Typewriter" w:semiHidden="1" w:unhideWhenUsed="1"/>
     <w:lsdException w:name="HTML Variable" w:semiHidden="1" w:unhideWhenUsed="1"/>
+    <w:lsdException w:name="Normal Table" w:semiHidden="1" w:unhideWhenUsed="1"/>
     <w:lsdException w:name="annotation subject" w:semiHidden="1" w:unhideWhenUsed="1"/>
     <w:lsdException w:name="No List" w:semiHidden="1" w:unhideWhenUsed="1"/>
     <w:lsdException w:name="Outline List 1" w:semiHidden="1" w:unhideWhenUsed="1"/>
@@ -8839,8 +8869,11 @@
     <w:lsdException w:name="Table Contemporary" w:semiHidden="1" w:unhideWhenUsed="1"/>
     <w:lsdException w:name="Table Elegant" w:semiHidden="1" w:unhideWhenUsed="1"/>
     <w:lsdException w:name="Table Professional" w:semiHidden="1" w:unhideWhenUsed="1"/>
+    <w:lsdException w:name="Table Subtle 1" w:semiHidden="1" w:unhideWhenUsed="1"/>
     <w:lsdException w:name="Table Subtle 2" w:semiHidden="1" w:unhideWhenUsed="1"/>
     <w:lsdException w:name="Table Web 1" w:semiHidden="1" w:unhideWhenUsed="1"/>
+    <w:lsdException w:name="Table Web 2" w:semiHidden="1" w:unhideWhenUsed="1"/>
+    <w:lsdException w:name="Table Web 3" w:semiHidden="1" w:unhideWhenUsed="1"/>
     <w:lsdException w:name="Balloon Text" w:semiHidden="1" w:unhideWhenUsed="1"/>
     <w:lsdException w:name="Table Grid" w:uiPriority="59"/>
     <w:lsdException w:name="Table Theme" w:semiHidden="1" w:unhideWhenUsed="1"/>

</xml_diff>